<commit_message>
terminao seguridad y usuarios?
</commit_message>
<xml_diff>
--- a/PracticaLaboratorio2/SeguridadDeLaBD.docx
+++ b/PracticaLaboratorio2/SeguridadDeLaBD.docx
@@ -448,57 +448,42 @@
         <w:rPr>
           <w:rFonts w:ascii="Arial" w:hAnsi="Arial" w:cs="Arial"/>
         </w:rPr>
+        <w:t>De la mano de las copias de seguridad se encuentra la redundancia, también centrada en maximizar la disponibilidad de los datos y preservar la integridad de estos. Estás técnicas son fundamentales ya que los errores del hardware son prácticamente inevitables y es importante asegurar el servicio incluso cuando estos fallan. Una de las soluciones más usadas de este tipo es la tecnología RAID, su forma de operar se basa en la redundancia de discos físicos de forma que la información se pueda almacenar replicada. Hay diversas formas de distribuir estos datos y sus respectivos metadatos, las variantes más avanzadas de esta tecnología implementan un esquema de paridad para asegurar la integridad de los datos además de la redundancia.</w:t>
+      </w:r>
+    </w:p>
+    <w:p>
+      <w:pPr>
+        <w:jc w:val="both"/>
+        <w:rPr>
+          <w:rFonts w:ascii="Arial" w:hAnsi="Arial" w:cs="Arial"/>
+        </w:rPr>
+      </w:pPr>
+      <w:r>
+        <w:rPr>
+          <w:rFonts w:ascii="Arial" w:hAnsi="Arial" w:cs="Arial"/>
+        </w:rPr>
         <w:t>No tanto como para recuperar la integridad de los datos, si no para mantenerla el SGBD cuenta con controles y restricciones de integridad</w:t>
       </w:r>
       <w:r>
         <w:rPr>
           <w:rFonts w:ascii="Arial" w:hAnsi="Arial" w:cs="Arial"/>
         </w:rPr>
-        <w:t xml:space="preserve">. Estas restricciones utilizan las claves principal y foránea de las tablas </w:t>
-      </w:r>
-      <w:r>
-        <w:rPr>
-          <w:rFonts w:ascii="Arial" w:hAnsi="Arial" w:cs="Arial"/>
-        </w:rPr>
-        <w:t xml:space="preserve">para establecer relaciones entre los datos de las diferentes tablas, y así evitar resultados erróneos o malinterpretación de los </w:t>
-      </w:r>
-      <w:proofErr w:type="spellStart"/>
-      <w:proofErr w:type="gramStart"/>
-      <w:r>
-        <w:rPr>
-          <w:rFonts w:ascii="Arial" w:hAnsi="Arial" w:cs="Arial"/>
-        </w:rPr>
-        <w:t>datos.</w:t>
-      </w:r>
-      <w:r>
+        <w:t xml:space="preserve"> varios. El primero es el de datos requeridos o el exigir que una columna tenga datos válidos no nulos o sí (NULL – NOT NULL). El segundo control consiste en restricciones de dominio para ciertas columnas (CHECK ()).  El tercero o Integridad de entidades, el cual dictamina que la columna de la clave principal de una tabla no puede contener valores varios o nulos. El cuarto y último exige la integridad referencial, es decir, que los valores de las claves foráneas deben coincidir con sus valores en las tablas donde son clave principal.</w:t>
+      </w:r>
+    </w:p>
+    <w:p>
+      <w:pPr>
+        <w:jc w:val="both"/>
         <w:rPr>
           <w:rFonts w:ascii="Arial" w:hAnsi="Arial" w:cs="Arial"/>
           <w:color w:val="FF0000"/>
         </w:rPr>
-        <w:t>añadir</w:t>
-      </w:r>
-      <w:proofErr w:type="spellEnd"/>
-      <w:proofErr w:type="gramEnd"/>
-      <w:r>
-        <w:rPr>
-          <w:rFonts w:ascii="Arial" w:hAnsi="Arial" w:cs="Arial"/>
-          <w:color w:val="FF0000"/>
-        </w:rPr>
-        <w:t xml:space="preserve"> algo?</w:t>
-      </w:r>
-    </w:p>
-    <w:p>
-      <w:pPr>
-        <w:jc w:val="both"/>
-        <w:rPr>
-          <w:rFonts w:ascii="Arial" w:hAnsi="Arial" w:cs="Arial"/>
-          <w:color w:val="FF0000"/>
-        </w:rPr>
-      </w:pPr>
-      <w:r>
-        <w:rPr>
-          <w:rFonts w:ascii="Arial" w:hAnsi="Arial" w:cs="Arial"/>
-        </w:rPr>
+      </w:pPr>
+      <w:r>
+        <w:rPr>
+          <w:rFonts w:ascii="Arial" w:hAnsi="Arial" w:cs="Arial"/>
+        </w:rPr>
+        <w:lastRenderedPageBreak/>
         <w:t>La</w:t>
       </w:r>
       <w:r>
@@ -528,64 +513,38 @@
       <w:r>
         <w:rPr>
           <w:rFonts w:ascii="Arial" w:hAnsi="Arial" w:cs="Arial"/>
-          <w:color w:val="FF0000"/>
         </w:rPr>
         <w:t>MySQL</w:t>
       </w:r>
       <w:r>
         <w:rPr>
           <w:rFonts w:ascii="Arial" w:hAnsi="Arial" w:cs="Arial"/>
-          <w:color w:val="FF0000"/>
-        </w:rPr>
-        <w:t xml:space="preserve"> en si mismo emplea el cifrado para las contraseñas de los usuarios que existen en la base de datos y el algoritmo de cifrado usado por defecto es SHA-2. </w:t>
-      </w:r>
-      <w:r>
-        <w:rPr>
-          <w:rFonts w:ascii="Arial" w:hAnsi="Arial" w:cs="Arial"/>
-        </w:rPr>
-        <w:t>S</w:t>
-      </w:r>
-      <w:r>
-        <w:rPr>
-          <w:rFonts w:ascii="Arial" w:hAnsi="Arial" w:cs="Arial"/>
-        </w:rPr>
-        <w:t>e pueden utilizar</w:t>
-      </w:r>
-      <w:r>
-        <w:rPr>
-          <w:rFonts w:ascii="Arial" w:hAnsi="Arial" w:cs="Arial"/>
-        </w:rPr>
-        <w:t xml:space="preserve"> tanto algoritmos de cifrado simétrico como asimétrico dependiendo del nivel de seguridad deseado y los detalles logísticos de la organización. </w:t>
-      </w:r>
-      <w:proofErr w:type="gramStart"/>
-      <w:r>
-        <w:rPr>
-          <w:rFonts w:ascii="Arial" w:hAnsi="Arial" w:cs="Arial"/>
-        </w:rPr>
-        <w:t xml:space="preserve">Lo cierto es que al añadir las operaciones de cifrado y descifrado el rendimiento del SGBD puede verse un poco afectado </w:t>
-      </w:r>
-      <w:r>
-        <w:rPr>
-          <w:rFonts w:ascii="Arial" w:hAnsi="Arial" w:cs="Arial"/>
-          <w:color w:val="FF0000"/>
-        </w:rPr>
-        <w:t>añadir algo?</w:t>
-      </w:r>
-      <w:proofErr w:type="gramEnd"/>
-    </w:p>
-    <w:p>
-      <w:pPr>
-        <w:rPr>
-          <w:rFonts w:ascii="Arial" w:hAnsi="Arial" w:cs="Arial"/>
-          <w:color w:val="FF0000"/>
-        </w:rPr>
-      </w:pPr>
-      <w:r>
-        <w:rPr>
-          <w:rFonts w:ascii="Arial" w:hAnsi="Arial" w:cs="Arial"/>
-          <w:color w:val="FF0000"/>
-        </w:rPr>
-        <w:br w:type="page"/>
+        </w:rPr>
+        <w:t xml:space="preserve"> en si mismo emplea el cifrado para las contraseñas de los usuarios que existen en la base de datos y el algoritmo de cifrado usado por defecto es</w:t>
+      </w:r>
+      <w:r>
+        <w:rPr>
+          <w:rFonts w:ascii="Arial" w:hAnsi="Arial" w:cs="Arial"/>
+        </w:rPr>
+        <w:t xml:space="preserve"> un hash</w:t>
+      </w:r>
+      <w:r>
+        <w:rPr>
+          <w:rFonts w:ascii="Arial" w:hAnsi="Arial" w:cs="Arial"/>
+        </w:rPr>
+        <w:t xml:space="preserve"> SHA-2. </w:t>
+      </w:r>
+      <w:r>
+        <w:rPr>
+          <w:rFonts w:ascii="Arial" w:hAnsi="Arial" w:cs="Arial"/>
+        </w:rPr>
+        <w:t xml:space="preserve">Se pueden utilizar tanto algoritmos de cifrado simétrico como asimétrico dependiendo del nivel de seguridad deseado y los detalles logísticos de la organización. </w:t>
+      </w:r>
+      <w:r>
+        <w:rPr>
+          <w:rFonts w:ascii="Arial" w:hAnsi="Arial" w:cs="Arial"/>
+        </w:rPr>
+        <w:t>Si se aplica cifrado sobre los valores de una tabla hemos de tener en cuenta que el rendimiento de la base de datos en cada consulta se verá afectado ya que el proceso de encriptado y desencriptado ha de ser tenido en cuenta y ralentizará las consultas.</w:t>
       </w:r>
     </w:p>
     <w:p>
@@ -803,7 +762,14 @@
         <w:rPr>
           <w:rFonts w:ascii="Arial" w:hAnsi="Arial" w:cs="Arial"/>
         </w:rPr>
-        <w:t xml:space="preserve">), esta tecnología nos permite cifrar los datos que se transmiten en una conexión mediante algoritmos de cifrado. Cuando una conexión HTTP se realiza sobre SSL se dice que se está siguiendo el protocolo HTTPS o HTTP seguro. Estos protocolos se encargan de hacer posible que el cliente y servidor se autentiquen entre si y validen la información transmitida. Dependiendo de las necesidades </w:t>
+        <w:t xml:space="preserve">), esta tecnología nos </w:t>
+      </w:r>
+      <w:r>
+        <w:rPr>
+          <w:rFonts w:ascii="Arial" w:hAnsi="Arial" w:cs="Arial"/>
+        </w:rPr>
+        <w:lastRenderedPageBreak/>
+        <w:t xml:space="preserve">permite cifrar los datos que se transmiten en una conexión mediante algoritmos de cifrado. Cuando una conexión HTTP se realiza sobre SSL se dice que se está siguiendo el protocolo HTTPS o HTTP seguro. Estos protocolos se encargan de hacer posible que el cliente y servidor se autentiquen entre si y validen la información transmitida. Dependiendo de las necesidades </w:t>
       </w:r>
       <w:r>
         <w:rPr>
@@ -848,20 +814,13 @@
         <w:rPr>
           <w:rFonts w:ascii="Arial" w:hAnsi="Arial" w:cs="Arial"/>
         </w:rPr>
-        <w:t xml:space="preserve"> de las contraseñas de los usuarios ya que los usuarios son </w:t>
-      </w:r>
-      <w:r>
-        <w:rPr>
-          <w:rFonts w:ascii="Arial" w:hAnsi="Arial" w:cs="Arial"/>
-        </w:rPr>
-        <w:lastRenderedPageBreak/>
-        <w:t>almacenados en una tabla del servidor y</w:t>
-      </w:r>
-      <w:r>
-        <w:rPr>
-          <w:rFonts w:ascii="Arial" w:hAnsi="Arial" w:cs="Arial"/>
-        </w:rPr>
-        <w:t xml:space="preserve"> las contraseñas de estos son información sensible susceptible de ser atacada.</w:t>
+        <w:t xml:space="preserve"> de las contraseñas de los usuarios</w:t>
+      </w:r>
+      <w:r>
+        <w:rPr>
+          <w:rFonts w:ascii="Arial" w:hAnsi="Arial" w:cs="Arial"/>
+        </w:rPr>
+        <w:t>. Los usuarios están almacenados en una tabla del servidor y van a ser un claro objetivo de hackers es por esto que debemos protegerlas. Pongamos un supuesto, nuestro sistema se ve comprometido por un ataque de inyección de código SQL, el atacante ha conseguido ejecutar una consulta SELECT en nuestro sistema y ha conseguido visualizar la tabla usuarios, si nuestras contraseñas no estuviesen cifradas podríamos enfrentarnos a un problema mucho mayor.</w:t>
       </w:r>
       <w:bookmarkStart w:id="0" w:name="_GoBack"/>
       <w:bookmarkEnd w:id="0"/>

</xml_diff>